<commit_message>
Relatório - Quase finalizado o triângulo preenchido
</commit_message>
<xml_diff>
--- a/Relatório - Trabalho Preparatório 1.docx
+++ b/Relatório - Trabalho Preparatório 1.docx
@@ -2114,8 +2114,8 @@
         </w:rPr>
         <w:drawing>
           <wp:inline distT="0" distB="0" distL="0" distR="4445">
-            <wp:extent cx="3005455" cy="3183890"/>
-            <wp:effectExtent l="0" t="0" r="0" b="0"/>
+            <wp:extent cx="2136038" cy="2262856"/>
+            <wp:effectExtent l="0" t="0" r="0" b="4445"/>
             <wp:docPr id="9" name="Imagem 7"/>
             <wp:cNvGraphicFramePr>
               <a:graphicFrameLocks xmlns:a="http://schemas.openxmlformats.org/drawingml/2006/main" noChangeAspect="1"/>
@@ -2139,7 +2139,7 @@
                   <pic:spPr bwMode="auto">
                     <a:xfrm>
                       <a:off x="0" y="0"/>
-                      <a:ext cx="3005455" cy="3183890"/>
+                      <a:ext cx="2141470" cy="2268611"/>
                     </a:xfrm>
                     <a:prstGeom prst="rect">
                       <a:avLst/>
@@ -2154,6 +2154,39 @@
     </w:p>
     <w:p>
       <w:pPr>
+        <w:widowControl w:val="0"/>
+        <w:spacing w:before="79" w:after="0" w:line="360" w:lineRule="auto"/>
+        <w:jc w:val="center"/>
+        <w:rPr>
+          <w:rFonts w:ascii="Times New Roman" w:hAnsi="Times New Roman"/>
+          <w:b/>
+          <w:sz w:val="20"/>
+          <w:szCs w:val="24"/>
+        </w:rPr>
+      </w:pPr>
+      <w:r>
+        <w:rPr>
+          <w:rFonts w:ascii="Times New Roman" w:hAnsi="Times New Roman"/>
+          <w:b/>
+          <w:sz w:val="20"/>
+          <w:szCs w:val="24"/>
+        </w:rPr>
+        <w:t xml:space="preserve">Figura 1 – Exibição do triângulo com </w:t>
+      </w:r>
+      <w:proofErr w:type="spellStart"/>
+      <w:r>
+        <w:rPr>
+          <w:rFonts w:ascii="Times New Roman" w:hAnsi="Times New Roman"/>
+          <w:b/>
+          <w:sz w:val="20"/>
+          <w:szCs w:val="24"/>
+        </w:rPr>
+        <w:t>DrawTriangle</w:t>
+      </w:r>
+      <w:proofErr w:type="spellEnd"/>
+    </w:p>
+    <w:p>
+      <w:pPr>
         <w:spacing w:after="0" w:line="360" w:lineRule="auto"/>
         <w:jc w:val="both"/>
         <w:rPr>
@@ -2216,7 +2249,71 @@
           <w:sz w:val="24"/>
           <w:szCs w:val="24"/>
         </w:rPr>
-        <w:t xml:space="preserve"> Para isso, </w:t>
+        <w:t xml:space="preserve"> Para isso, partimos do princípio de que para preencher qualquer triângulo seria necessário dividi-lo em d</w:t>
+      </w:r>
+      <w:r>
+        <w:rPr>
+          <w:rFonts w:ascii="Times New Roman" w:hAnsi="Times New Roman"/>
+          <w:sz w:val="24"/>
+          <w:szCs w:val="24"/>
+        </w:rPr>
+        <w:t xml:space="preserve">uas partes </w:t>
+      </w:r>
+      <w:r>
+        <w:rPr>
+          <w:rFonts w:ascii="Times New Roman" w:hAnsi="Times New Roman"/>
+          <w:sz w:val="24"/>
+          <w:szCs w:val="24"/>
+        </w:rPr>
+        <w:t>mais simples de colorir, sendo essa simplificação feita ao separarmos</w:t>
+      </w:r>
+      <w:r>
+        <w:rPr>
+          <w:rFonts w:ascii="Times New Roman" w:hAnsi="Times New Roman"/>
+          <w:sz w:val="24"/>
+          <w:szCs w:val="24"/>
+        </w:rPr>
+        <w:t xml:space="preserve"> o triângulo maior</w:t>
+      </w:r>
+      <w:r>
+        <w:rPr>
+          <w:rFonts w:ascii="Times New Roman" w:hAnsi="Times New Roman"/>
+          <w:sz w:val="24"/>
+          <w:szCs w:val="24"/>
+        </w:rPr>
+        <w:t xml:space="preserve"> em</w:t>
+      </w:r>
+      <w:r>
+        <w:rPr>
+          <w:rFonts w:ascii="Times New Roman" w:hAnsi="Times New Roman"/>
+          <w:sz w:val="24"/>
+          <w:szCs w:val="24"/>
+        </w:rPr>
+        <w:t xml:space="preserve"> dois</w:t>
+      </w:r>
+      <w:r>
+        <w:rPr>
+          <w:rFonts w:ascii="Times New Roman" w:hAnsi="Times New Roman"/>
+          <w:sz w:val="24"/>
+          <w:szCs w:val="24"/>
+        </w:rPr>
+        <w:t xml:space="preserve"> triângulos que possuam uma de suas </w:t>
+      </w:r>
+      <w:r>
+        <w:rPr>
+          <w:rFonts w:ascii="Times New Roman" w:hAnsi="Times New Roman"/>
+          <w:sz w:val="24"/>
+          <w:szCs w:val="24"/>
+        </w:rPr>
+        <w:t>arestas paralela</w:t>
+      </w:r>
+      <w:r>
+        <w:rPr>
+          <w:rFonts w:ascii="Times New Roman" w:hAnsi="Times New Roman"/>
+          <w:sz w:val="24"/>
+          <w:szCs w:val="24"/>
+        </w:rPr>
+        <w:t xml:space="preserve"> à um dos </w:t>
       </w:r>
       <w:r>
         <w:rPr>
@@ -2225,71 +2322,7 @@
           <w:szCs w:val="24"/>
         </w:rPr>
         <w:lastRenderedPageBreak/>
-        <w:t>partimos do princípio de que para preencher qualquer triângulo seria necessário dividi-lo em d</w:t>
-      </w:r>
-      <w:r>
-        <w:rPr>
-          <w:rFonts w:ascii="Times New Roman" w:hAnsi="Times New Roman"/>
-          <w:sz w:val="24"/>
-          <w:szCs w:val="24"/>
-        </w:rPr>
-        <w:t xml:space="preserve">uas partes </w:t>
-      </w:r>
-      <w:r>
-        <w:rPr>
-          <w:rFonts w:ascii="Times New Roman" w:hAnsi="Times New Roman"/>
-          <w:sz w:val="24"/>
-          <w:szCs w:val="24"/>
-        </w:rPr>
-        <w:t>mais simples de colorir, sendo essa simplificação feita ao separarmos</w:t>
-      </w:r>
-      <w:r>
-        <w:rPr>
-          <w:rFonts w:ascii="Times New Roman" w:hAnsi="Times New Roman"/>
-          <w:sz w:val="24"/>
-          <w:szCs w:val="24"/>
-        </w:rPr>
-        <w:t xml:space="preserve"> o triângulo maior</w:t>
-      </w:r>
-      <w:r>
-        <w:rPr>
-          <w:rFonts w:ascii="Times New Roman" w:hAnsi="Times New Roman"/>
-          <w:sz w:val="24"/>
-          <w:szCs w:val="24"/>
-        </w:rPr>
-        <w:t xml:space="preserve"> em</w:t>
-      </w:r>
-      <w:r>
-        <w:rPr>
-          <w:rFonts w:ascii="Times New Roman" w:hAnsi="Times New Roman"/>
-          <w:sz w:val="24"/>
-          <w:szCs w:val="24"/>
-        </w:rPr>
-        <w:t xml:space="preserve"> dois</w:t>
-      </w:r>
-      <w:r>
-        <w:rPr>
-          <w:rFonts w:ascii="Times New Roman" w:hAnsi="Times New Roman"/>
-          <w:sz w:val="24"/>
-          <w:szCs w:val="24"/>
-        </w:rPr>
-        <w:t xml:space="preserve"> triângulos que possuam uma de suas </w:t>
-      </w:r>
-      <w:r>
-        <w:rPr>
-          <w:rFonts w:ascii="Times New Roman" w:hAnsi="Times New Roman"/>
-          <w:sz w:val="24"/>
-          <w:szCs w:val="24"/>
-        </w:rPr>
-        <w:t>arestas paralela</w:t>
-      </w:r>
-      <w:r>
-        <w:rPr>
-          <w:rFonts w:ascii="Times New Roman" w:hAnsi="Times New Roman"/>
-          <w:sz w:val="24"/>
-          <w:szCs w:val="24"/>
-        </w:rPr>
-        <w:t xml:space="preserve"> à um dos eixos</w:t>
+        <w:t>eixos</w:t>
       </w:r>
       <w:r>
         <w:rPr>
@@ -2400,8 +2433,6 @@
           <w:szCs w:val="24"/>
         </w:rPr>
       </w:pPr>
-      <w:bookmarkStart w:id="0" w:name="_GoBack"/>
-      <w:bookmarkEnd w:id="0"/>
       <w:r>
         <w:rPr>
           <w:rFonts w:ascii="Times New Roman" w:hAnsi="Times New Roman"/>
@@ -2465,6 +2496,61 @@
     <w:p>
       <w:pPr>
         <w:widowControl w:val="0"/>
+        <w:spacing w:before="79" w:after="0" w:line="240" w:lineRule="auto"/>
+        <w:jc w:val="center"/>
+        <w:rPr>
+          <w:rFonts w:ascii="Times New Roman" w:hAnsi="Times New Roman"/>
+          <w:b/>
+          <w:sz w:val="20"/>
+          <w:szCs w:val="24"/>
+        </w:rPr>
+      </w:pPr>
+      <w:r>
+        <w:rPr>
+          <w:rFonts w:ascii="Times New Roman" w:hAnsi="Times New Roman"/>
+          <w:b/>
+          <w:sz w:val="20"/>
+          <w:szCs w:val="24"/>
+        </w:rPr>
+        <w:t xml:space="preserve">Figura 2 – Exibição do triângulo preenchido </w:t>
+      </w:r>
+    </w:p>
+    <w:p>
+      <w:pPr>
+        <w:widowControl w:val="0"/>
+        <w:spacing w:before="79" w:after="0" w:line="240" w:lineRule="auto"/>
+        <w:jc w:val="center"/>
+        <w:rPr>
+          <w:rFonts w:ascii="Times New Roman" w:hAnsi="Times New Roman"/>
+          <w:b/>
+          <w:sz w:val="20"/>
+          <w:szCs w:val="24"/>
+        </w:rPr>
+      </w:pPr>
+      <w:r>
+        <w:rPr>
+          <w:rFonts w:ascii="Times New Roman" w:hAnsi="Times New Roman"/>
+          <w:b/>
+          <w:sz w:val="20"/>
+          <w:szCs w:val="24"/>
+        </w:rPr>
+        <w:t xml:space="preserve">com </w:t>
+      </w:r>
+      <w:proofErr w:type="spellStart"/>
+      <w:r>
+        <w:rPr>
+          <w:rFonts w:ascii="Times New Roman" w:hAnsi="Times New Roman"/>
+          <w:b/>
+          <w:sz w:val="20"/>
+          <w:szCs w:val="24"/>
+        </w:rPr>
+        <w:t>DrawFilledTriangleUpper</w:t>
+      </w:r>
+      <w:proofErr w:type="spellEnd"/>
+    </w:p>
+    <w:p>
+      <w:pPr>
+        <w:widowControl w:val="0"/>
         <w:spacing w:before="79" w:after="0" w:line="360" w:lineRule="auto"/>
         <w:ind w:firstLine="708"/>
         <w:jc w:val="both"/>
@@ -2676,6 +2762,271 @@
           </wp:inline>
         </w:drawing>
       </w:r>
+    </w:p>
+    <w:p>
+      <w:pPr>
+        <w:widowControl w:val="0"/>
+        <w:spacing w:before="79" w:after="0" w:line="240" w:lineRule="auto"/>
+        <w:jc w:val="center"/>
+        <w:rPr>
+          <w:rFonts w:ascii="Times New Roman" w:hAnsi="Times New Roman"/>
+          <w:b/>
+          <w:sz w:val="20"/>
+          <w:szCs w:val="24"/>
+        </w:rPr>
+      </w:pPr>
+      <w:r>
+        <w:rPr>
+          <w:rFonts w:ascii="Times New Roman" w:hAnsi="Times New Roman"/>
+          <w:b/>
+          <w:sz w:val="20"/>
+          <w:szCs w:val="24"/>
+        </w:rPr>
+        <w:t xml:space="preserve">Figura </w:t>
+      </w:r>
+      <w:r>
+        <w:rPr>
+          <w:rFonts w:ascii="Times New Roman" w:hAnsi="Times New Roman"/>
+          <w:b/>
+          <w:sz w:val="20"/>
+          <w:szCs w:val="24"/>
+        </w:rPr>
+        <w:t>3</w:t>
+      </w:r>
+      <w:r>
+        <w:rPr>
+          <w:rFonts w:ascii="Times New Roman" w:hAnsi="Times New Roman"/>
+          <w:b/>
+          <w:sz w:val="20"/>
+          <w:szCs w:val="24"/>
+        </w:rPr>
+        <w:t xml:space="preserve"> – Exibição do triângulo preenchido</w:t>
+      </w:r>
+    </w:p>
+    <w:p>
+      <w:pPr>
+        <w:widowControl w:val="0"/>
+        <w:spacing w:before="79" w:after="0" w:line="240" w:lineRule="auto"/>
+        <w:jc w:val="center"/>
+        <w:rPr>
+          <w:rFonts w:ascii="Times New Roman" w:hAnsi="Times New Roman"/>
+          <w:b/>
+          <w:sz w:val="20"/>
+          <w:szCs w:val="24"/>
+        </w:rPr>
+      </w:pPr>
+      <w:r>
+        <w:rPr>
+          <w:rFonts w:ascii="Times New Roman" w:hAnsi="Times New Roman"/>
+          <w:b/>
+          <w:sz w:val="20"/>
+          <w:szCs w:val="24"/>
+        </w:rPr>
+        <w:t xml:space="preserve"> com </w:t>
+      </w:r>
+      <w:proofErr w:type="spellStart"/>
+      <w:r>
+        <w:rPr>
+          <w:rFonts w:ascii="Times New Roman" w:hAnsi="Times New Roman"/>
+          <w:b/>
+          <w:sz w:val="20"/>
+          <w:szCs w:val="24"/>
+        </w:rPr>
+        <w:t>DrawFilledTriangle</w:t>
+      </w:r>
+      <w:r>
+        <w:rPr>
+          <w:rFonts w:ascii="Times New Roman" w:hAnsi="Times New Roman"/>
+          <w:b/>
+          <w:sz w:val="20"/>
+          <w:szCs w:val="24"/>
+        </w:rPr>
+        <w:t>Lower</w:t>
+      </w:r>
+      <w:proofErr w:type="spellEnd"/>
+    </w:p>
+    <w:p>
+      <w:pPr>
+        <w:widowControl w:val="0"/>
+        <w:spacing w:before="79" w:after="0" w:line="360" w:lineRule="auto"/>
+        <w:ind w:firstLine="708"/>
+        <w:jc w:val="both"/>
+        <w:rPr>
+          <w:rFonts w:ascii="Times New Roman" w:hAnsi="Times New Roman"/>
+          <w:sz w:val="24"/>
+          <w:szCs w:val="24"/>
+        </w:rPr>
+      </w:pPr>
+      <w:r>
+        <w:rPr>
+          <w:rFonts w:ascii="Times New Roman" w:hAnsi="Times New Roman"/>
+          <w:sz w:val="24"/>
+          <w:szCs w:val="24"/>
+        </w:rPr>
+        <w:lastRenderedPageBreak/>
+        <w:t xml:space="preserve">Feito isso, bastou unirmos ambos os casos criando um algoritmo que pudesse preencher qualquer triângulo. </w:t>
+      </w:r>
+      <w:r>
+        <w:rPr>
+          <w:rFonts w:ascii="Times New Roman" w:hAnsi="Times New Roman"/>
+          <w:sz w:val="24"/>
+          <w:szCs w:val="24"/>
+        </w:rPr>
+        <w:t xml:space="preserve">Em tal função, checamos se o y não varia na aresta superior ou na inferior (já que é possível usar diretamente uma das outras duas funções caso o y de uma dessas duas retas não varie), se variar em ambas, </w:t>
+      </w:r>
+      <w:r>
+        <w:rPr>
+          <w:rFonts w:ascii="Times New Roman" w:hAnsi="Times New Roman"/>
+          <w:sz w:val="24"/>
+          <w:szCs w:val="24"/>
+        </w:rPr>
+        <w:t xml:space="preserve">é criado um novo ponto v4 que recebe a posição do ponto médio de uma das arestas laterais para criar uma nova aresta paralela ao eixo x, assim, dividir o triângulo em dois mais simples para que possam ser preenchidos por ambas as funções criadas anteriormente, </w:t>
+      </w:r>
+      <w:proofErr w:type="spellStart"/>
+      <w:r>
+        <w:rPr>
+          <w:rFonts w:ascii="Times New Roman" w:hAnsi="Times New Roman"/>
+          <w:i/>
+          <w:sz w:val="24"/>
+          <w:szCs w:val="24"/>
+        </w:rPr>
+        <w:t>DrawFilledTriangleUpper</w:t>
+      </w:r>
+      <w:proofErr w:type="spellEnd"/>
+      <w:r>
+        <w:rPr>
+          <w:rFonts w:ascii="Times New Roman" w:hAnsi="Times New Roman"/>
+          <w:i/>
+          <w:sz w:val="24"/>
+          <w:szCs w:val="24"/>
+        </w:rPr>
+        <w:t xml:space="preserve"> </w:t>
+      </w:r>
+      <w:r>
+        <w:rPr>
+          <w:rFonts w:ascii="Times New Roman" w:hAnsi="Times New Roman"/>
+          <w:sz w:val="24"/>
+          <w:szCs w:val="24"/>
+        </w:rPr>
+        <w:t xml:space="preserve">e </w:t>
+      </w:r>
+      <w:proofErr w:type="spellStart"/>
+      <w:r>
+        <w:rPr>
+          <w:rFonts w:ascii="Times New Roman" w:hAnsi="Times New Roman"/>
+          <w:i/>
+          <w:sz w:val="24"/>
+          <w:szCs w:val="24"/>
+        </w:rPr>
+        <w:t>DrawFilledTriangleLower</w:t>
+      </w:r>
+      <w:proofErr w:type="spellEnd"/>
+      <w:r>
+        <w:rPr>
+          <w:rFonts w:ascii="Times New Roman" w:hAnsi="Times New Roman"/>
+          <w:sz w:val="24"/>
+          <w:szCs w:val="24"/>
+        </w:rPr>
+        <w:t>.</w:t>
+      </w:r>
+    </w:p>
+    <w:p>
+      <w:pPr>
+        <w:widowControl w:val="0"/>
+        <w:spacing w:before="79" w:after="0" w:line="360" w:lineRule="auto"/>
+        <w:ind w:firstLine="708"/>
+        <w:jc w:val="both"/>
+        <w:rPr>
+          <w:rFonts w:ascii="Times New Roman" w:hAnsi="Times New Roman"/>
+          <w:b/>
+          <w:sz w:val="24"/>
+          <w:szCs w:val="24"/>
+        </w:rPr>
+      </w:pPr>
+      <w:r>
+        <w:rPr>
+          <w:rFonts w:ascii="Times New Roman" w:hAnsi="Times New Roman"/>
+          <w:b/>
+          <w:sz w:val="24"/>
+          <w:szCs w:val="24"/>
+        </w:rPr>
+        <w:t>Imagem</w:t>
+      </w:r>
+    </w:p>
+    <w:p>
+      <w:pPr>
+        <w:widowControl w:val="0"/>
+        <w:spacing w:before="79" w:after="0" w:line="360" w:lineRule="auto"/>
+        <w:ind w:firstLine="708"/>
+        <w:jc w:val="both"/>
+        <w:rPr>
+          <w:rFonts w:ascii="Times New Roman" w:hAnsi="Times New Roman"/>
+          <w:sz w:val="24"/>
+          <w:szCs w:val="24"/>
+        </w:rPr>
+      </w:pPr>
+      <w:r>
+        <w:rPr>
+          <w:rFonts w:ascii="Times New Roman" w:hAnsi="Times New Roman"/>
+          <w:sz w:val="24"/>
+          <w:szCs w:val="24"/>
+        </w:rPr>
+        <w:t>Para que a interpolação das cores ocorra corretamente</w:t>
+      </w:r>
+      <w:r>
+        <w:rPr>
+          <w:rFonts w:ascii="Times New Roman" w:hAnsi="Times New Roman"/>
+          <w:sz w:val="24"/>
+          <w:szCs w:val="24"/>
+        </w:rPr>
+        <w:t xml:space="preserve"> ela é apenas feita uma vez tomando como base v4 cuja coordenada x variará em ambos os triângulos, inferior e superior</w:t>
+      </w:r>
+      <w:r>
+        <w:rPr>
+          <w:rFonts w:ascii="Times New Roman" w:hAnsi="Times New Roman"/>
+          <w:sz w:val="24"/>
+          <w:szCs w:val="24"/>
+        </w:rPr>
+        <w:t>. Isso faz com que a transição fique correta e seja exibido o resultado abaixo.</w:t>
+      </w:r>
+    </w:p>
+    <w:p>
+      <w:pPr>
+        <w:widowControl w:val="0"/>
+        <w:spacing w:before="79" w:after="0" w:line="360" w:lineRule="auto"/>
+        <w:ind w:firstLine="708"/>
+        <w:jc w:val="both"/>
+        <w:rPr>
+          <w:rFonts w:ascii="Times New Roman" w:hAnsi="Times New Roman"/>
+          <w:b/>
+          <w:sz w:val="24"/>
+          <w:szCs w:val="24"/>
+        </w:rPr>
+      </w:pPr>
+      <w:r>
+        <w:rPr>
+          <w:rFonts w:ascii="Times New Roman" w:hAnsi="Times New Roman"/>
+          <w:b/>
+          <w:sz w:val="24"/>
+          <w:szCs w:val="24"/>
+        </w:rPr>
+        <w:t>Imagem</w:t>
+      </w:r>
+      <w:bookmarkStart w:id="0" w:name="_GoBack"/>
+      <w:bookmarkEnd w:id="0"/>
+    </w:p>
+    <w:p>
+      <w:pPr>
+        <w:widowControl w:val="0"/>
+        <w:spacing w:before="79" w:after="0" w:line="360" w:lineRule="auto"/>
+        <w:jc w:val="center"/>
+        <w:rPr>
+          <w:rFonts w:ascii="Times New Roman" w:hAnsi="Times New Roman"/>
+          <w:b/>
+          <w:sz w:val="24"/>
+          <w:szCs w:val="24"/>
+        </w:rPr>
+      </w:pPr>
     </w:p>
     <w:p>
       <w:pPr>

</xml_diff>

<commit_message>
Relatório - Versão Final
</commit_message>
<xml_diff>
--- a/Relatório - Trabalho Preparatório 1.docx
+++ b/Relatório - Trabalho Preparatório 1.docx
@@ -330,7 +330,35 @@
           <w:szCs w:val="24"/>
           <w:lang w:eastAsia="pt-BR"/>
         </w:rPr>
-        <w:t>Gabriel Leite Santana – 2016000284</w:t>
+        <w:t xml:space="preserve">Nome: </w:t>
+      </w:r>
+      <w:r>
+        <w:rPr>
+          <w:rFonts w:ascii="Times New Roman" w:eastAsia="Times New Roman" w:hAnsi="Times New Roman"/>
+          <w:sz w:val="24"/>
+          <w:szCs w:val="24"/>
+          <w:lang w:eastAsia="pt-BR"/>
+        </w:rPr>
+        <w:t>Gabriel Leite Santana</w:t>
+      </w:r>
+      <w:r>
+        <w:rPr>
+          <w:rFonts w:ascii="Times New Roman" w:eastAsia="Times New Roman" w:hAnsi="Times New Roman"/>
+          <w:b/>
+          <w:sz w:val="24"/>
+          <w:szCs w:val="24"/>
+          <w:lang w:eastAsia="pt-BR"/>
+        </w:rPr>
+        <w:t xml:space="preserve"> - Matrícula: </w:t>
+      </w:r>
+      <w:r>
+        <w:rPr>
+          <w:rFonts w:ascii="Times New Roman" w:eastAsia="Times New Roman" w:hAnsi="Times New Roman"/>
+          <w:sz w:val="24"/>
+          <w:szCs w:val="24"/>
+          <w:lang w:eastAsia="pt-BR"/>
+        </w:rPr>
+        <w:t>2016000284</w:t>
       </w:r>
     </w:p>
     <w:p>
@@ -339,21 +367,48 @@
         <w:jc w:val="center"/>
         <w:rPr>
           <w:rFonts w:ascii="Times New Roman" w:eastAsia="Times New Roman" w:hAnsi="Times New Roman"/>
-          <w:b/>
-          <w:sz w:val="24"/>
-          <w:szCs w:val="24"/>
-          <w:lang w:eastAsia="pt-BR"/>
-        </w:rPr>
-      </w:pPr>
-      <w:r>
-        <w:rPr>
-          <w:rFonts w:ascii="Times New Roman" w:eastAsia="Times New Roman" w:hAnsi="Times New Roman"/>
-          <w:b/>
-          <w:sz w:val="24"/>
-          <w:szCs w:val="24"/>
-          <w:lang w:eastAsia="pt-BR"/>
-        </w:rPr>
-        <w:t>Drayton Corrêa Filho – 2016058088</w:t>
+          <w:sz w:val="24"/>
+          <w:szCs w:val="24"/>
+          <w:lang w:eastAsia="pt-BR"/>
+        </w:rPr>
+      </w:pPr>
+      <w:r>
+        <w:rPr>
+          <w:rFonts w:ascii="Times New Roman" w:eastAsia="Times New Roman" w:hAnsi="Times New Roman"/>
+          <w:b/>
+          <w:sz w:val="24"/>
+          <w:szCs w:val="24"/>
+          <w:lang w:eastAsia="pt-BR"/>
+        </w:rPr>
+        <w:t xml:space="preserve">Nome: </w:t>
+      </w:r>
+      <w:r>
+        <w:rPr>
+          <w:rFonts w:ascii="Times New Roman" w:eastAsia="Times New Roman" w:hAnsi="Times New Roman"/>
+          <w:sz w:val="24"/>
+          <w:szCs w:val="24"/>
+          <w:lang w:eastAsia="pt-BR"/>
+        </w:rPr>
+        <w:t>Drayton Corrêa Filho</w:t>
+      </w:r>
+      <w:r>
+        <w:rPr>
+          <w:rFonts w:ascii="Times New Roman" w:eastAsia="Times New Roman" w:hAnsi="Times New Roman"/>
+          <w:b/>
+          <w:sz w:val="24"/>
+          <w:szCs w:val="24"/>
+          <w:lang w:eastAsia="pt-BR"/>
+        </w:rPr>
+        <w:t xml:space="preserve"> - Matrícula: </w:t>
+      </w:r>
+      <w:r>
+        <w:rPr>
+          <w:rFonts w:ascii="Times New Roman" w:eastAsia="Times New Roman" w:hAnsi="Times New Roman"/>
+          <w:sz w:val="24"/>
+          <w:szCs w:val="24"/>
+          <w:lang w:eastAsia="pt-BR"/>
+        </w:rPr>
+        <w:t>2016058088</w:t>
       </w:r>
     </w:p>
     <w:p>
@@ -697,15 +752,7 @@
           <w:sz w:val="24"/>
           <w:szCs w:val="24"/>
         </w:rPr>
-        <w:t xml:space="preserve">Esse relatório </w:t>
-      </w:r>
-      <w:r>
-        <w:rPr>
-          <w:rFonts w:ascii="Times New Roman" w:hAnsi="Times New Roman"/>
-          <w:sz w:val="24"/>
-          <w:szCs w:val="24"/>
-        </w:rPr>
-        <w:t xml:space="preserve">faz parte do primeiro trabalho preparatório da disciplina Introdução à Computação Gráfica, ministrada pelo professor Christian Azambuja </w:t>
+        <w:t xml:space="preserve">Esse relatório faz parte do primeiro trabalho preparatório da disciplina Introdução à Computação Gráfica, ministrada pelo professor Christian Azambuja </w:t>
       </w:r>
       <w:proofErr w:type="spellStart"/>
       <w:r>
@@ -741,15 +788,7 @@
           <w:sz w:val="24"/>
           <w:szCs w:val="24"/>
         </w:rPr>
-        <w:t xml:space="preserve"> de pontos e linhas na linguagem C++ através das bi</w:t>
-      </w:r>
-      <w:r>
-        <w:rPr>
-          <w:rFonts w:ascii="Times New Roman" w:hAnsi="Times New Roman"/>
-          <w:sz w:val="24"/>
-          <w:szCs w:val="24"/>
-        </w:rPr>
-        <w:t>bliotecas GLUT e OpenGL utilizando o framework disponibilizado pelo próprio professor.</w:t>
+        <w:t xml:space="preserve"> de pontos e linhas na linguagem C++ através das bibliotecas GLUT e OpenGL utilizando o framework disponibilizado pelo próprio professor.</w:t>
       </w:r>
     </w:p>
     <w:p>
@@ -826,15 +865,7 @@
           <w:sz w:val="24"/>
           <w:szCs w:val="24"/>
         </w:rPr>
-        <w:t xml:space="preserve">, definir os componentes de cor </w:t>
-      </w:r>
-      <w:r>
-        <w:rPr>
-          <w:rFonts w:ascii="Times New Roman" w:hAnsi="Times New Roman"/>
-          <w:sz w:val="24"/>
-          <w:szCs w:val="24"/>
-        </w:rPr>
-        <w:t>R, G, B e A (</w:t>
+        <w:t>, definir os componentes de cor R, G, B e A (</w:t>
       </w:r>
       <w:proofErr w:type="spellStart"/>
       <w:r>
@@ -984,15 +1015,7 @@
           <w:sz w:val="24"/>
           <w:szCs w:val="24"/>
         </w:rPr>
-        <w:t>raste</w:t>
-      </w:r>
-      <w:r>
-        <w:rPr>
-          <w:rFonts w:ascii="Times New Roman" w:hAnsi="Times New Roman"/>
-          <w:sz w:val="24"/>
-          <w:szCs w:val="24"/>
-        </w:rPr>
-        <w:t>rização</w:t>
+        <w:t>rasterização</w:t>
       </w:r>
       <w:proofErr w:type="spellEnd"/>
       <w:r>
@@ -1020,15 +1043,7 @@
           <w:sz w:val="24"/>
           <w:szCs w:val="24"/>
         </w:rPr>
-        <w:t>, que consiste</w:t>
-      </w:r>
-      <w:r>
-        <w:rPr>
-          <w:rFonts w:ascii="Times New Roman" w:hAnsi="Times New Roman"/>
-          <w:sz w:val="24"/>
-          <w:szCs w:val="24"/>
-        </w:rPr>
-        <w:t xml:space="preserve"> em um algori</w:t>
+        <w:t>, que consiste em um algori</w:t>
       </w:r>
       <w:r>
         <w:rPr>
@@ -1079,15 +1094,7 @@
           <w:sz w:val="24"/>
           <w:szCs w:val="24"/>
         </w:rPr>
-        <w:t xml:space="preserve"> consiste na decisão de qual pixel deve ser pintado na tela (se é o pixel imediatamente à frente do atual ou o pixel à “diagonal” do atual), de forma que cada caso possuí um tratamento. A </w:t>
-      </w:r>
-      <w:r>
-        <w:rPr>
-          <w:rFonts w:ascii="Times New Roman" w:hAnsi="Times New Roman"/>
-          <w:sz w:val="24"/>
-          <w:szCs w:val="24"/>
-        </w:rPr>
-        <w:t xml:space="preserve">maior dificuldade se encontra em generalizar esse algoritmo para todas as </w:t>
+        <w:t xml:space="preserve"> consiste na decisão de qual pixel deve ser pintado na tela (se é o pixel imediatamente à frente do atual ou o pixel à “diagonal” do atual), de forma que cada caso possuí um tratamento. A maior dificuldade se encontra em generalizar esse algoritmo para todas as </w:t>
       </w:r>
       <w:proofErr w:type="spellStart"/>
       <w:r>
@@ -1164,15 +1171,7 @@
           <w:sz w:val="24"/>
           <w:szCs w:val="24"/>
         </w:rPr>
-        <w:t>t</w:t>
-      </w:r>
-      <w:r>
-        <w:rPr>
-          <w:rFonts w:ascii="Times New Roman" w:hAnsi="Times New Roman"/>
-          <w:sz w:val="24"/>
-          <w:szCs w:val="24"/>
-        </w:rPr>
-        <w:t>es</w:t>
+        <w:t>tes</w:t>
       </w:r>
       <w:proofErr w:type="spellEnd"/>
       <w:r>
@@ -1791,23 +1790,26 @@
           <w:szCs w:val="24"/>
           <w:lang w:eastAsia="pt-BR"/>
         </w:rPr>
-        <w:t xml:space="preserve"> da equação vetorial de uma reta, onde tendo dois pontos da reta, podemos obter um parâmetro t, onde 0 &lt;= t &lt;= 1 para obtermos todos os pontos da reta. Assim, podemos usar esse parâmetro para variar as cores do pixel ao longo da reta, conforme a distância </w:t>
-      </w:r>
-      <w:r>
-        <w:rPr>
-          <w:rFonts w:ascii="Times New Roman" w:eastAsia="Times New Roman" w:hAnsi="Times New Roman"/>
-          <w:color w:val="000000"/>
-          <w:sz w:val="24"/>
-          <w:szCs w:val="24"/>
-          <w:lang w:eastAsia="pt-BR"/>
-        </w:rPr>
-        <w:t>dos pontos iniciais. Implementando, temos o algoritmo abaixo:</w:t>
-      </w:r>
-    </w:p>
-    <w:p>
-      <w:pPr>
-        <w:spacing w:after="0" w:line="360" w:lineRule="auto"/>
-        <w:jc w:val="both"/>
+        <w:t xml:space="preserve"> da equação vetorial de uma reta, onde tendo dois pontos da reta, podemos obter um parâmetro t, onde 0 &lt;= t &lt;= 1 para obtermos todos os pontos da reta. Assim, podemos usar esse parâmetro para variar as cores do pixel ao longo da reta, conforme a distância dos pontos iniciais. Implementando, temos o algoritmo abaixo:</w:t>
+      </w:r>
+    </w:p>
+    <w:p>
+      <w:pPr>
+        <w:spacing w:after="0" w:line="360" w:lineRule="auto"/>
+        <w:jc w:val="both"/>
+        <w:rPr>
+          <w:rFonts w:ascii="Times New Roman" w:eastAsia="Times New Roman" w:hAnsi="Times New Roman"/>
+          <w:color w:val="000000"/>
+          <w:sz w:val="24"/>
+          <w:szCs w:val="24"/>
+          <w:lang w:eastAsia="pt-BR"/>
+        </w:rPr>
+      </w:pPr>
+    </w:p>
+    <w:p>
+      <w:pPr>
+        <w:spacing w:after="0" w:line="360" w:lineRule="auto"/>
+        <w:jc w:val="center"/>
         <w:rPr>
           <w:rFonts w:ascii="Times New Roman" w:eastAsia="Times New Roman" w:hAnsi="Times New Roman"/>
           <w:color w:val="000000"/>
@@ -1822,17 +1824,9 @@
         </w:rPr>
         <w:lastRenderedPageBreak/>
         <w:drawing>
-          <wp:anchor distT="0" distB="0" distL="0" distR="0" simplePos="0" relativeHeight="10" behindDoc="0" locked="0" layoutInCell="1" allowOverlap="1">
-            <wp:simplePos x="0" y="0"/>
-            <wp:positionH relativeFrom="column">
-              <wp:align>center</wp:align>
-            </wp:positionH>
-            <wp:positionV relativeFrom="paragraph">
-              <wp:posOffset>635</wp:posOffset>
-            </wp:positionV>
-            <wp:extent cx="4987290" cy="1209040"/>
-            <wp:effectExtent l="0" t="0" r="0" b="0"/>
-            <wp:wrapSquare wrapText="largest"/>
+          <wp:inline distT="0" distB="0" distL="0" distR="0">
+            <wp:extent cx="4169664" cy="1010597"/>
+            <wp:effectExtent l="0" t="0" r="2540" b="0"/>
             <wp:docPr id="7" name="Figura4"/>
             <wp:cNvGraphicFramePr>
               <a:graphicFrameLocks xmlns:a="http://schemas.openxmlformats.org/drawingml/2006/main" noChangeAspect="1"/>
@@ -1847,7 +1841,13 @@
                     </pic:cNvPicPr>
                   </pic:nvPicPr>
                   <pic:blipFill>
-                    <a:blip r:embed="rId9"/>
+                    <a:blip r:embed="rId9">
+                      <a:extLst>
+                        <a:ext uri="{28A0092B-C50C-407E-A947-70E740481C1C}">
+                          <a14:useLocalDpi xmlns:a14="http://schemas.microsoft.com/office/drawing/2010/main" val="0"/>
+                        </a:ext>
+                      </a:extLst>
+                    </a:blip>
                     <a:srcRect l="51763" t="29711" r="3527" b="51013"/>
                     <a:stretch>
                       <a:fillRect/>
@@ -1856,7 +1856,7 @@
                   <pic:spPr bwMode="auto">
                     <a:xfrm>
                       <a:off x="0" y="0"/>
-                      <a:ext cx="4987290" cy="1209040"/>
+                      <a:ext cx="4204180" cy="1018963"/>
                     </a:xfrm>
                     <a:prstGeom prst="rect">
                       <a:avLst/>
@@ -1865,9 +1865,22 @@
                 </pic:pic>
               </a:graphicData>
             </a:graphic>
-          </wp:anchor>
+          </wp:inline>
         </w:drawing>
       </w:r>
+    </w:p>
+    <w:p>
+      <w:pPr>
+        <w:spacing w:after="0" w:line="360" w:lineRule="auto"/>
+        <w:jc w:val="both"/>
+        <w:rPr>
+          <w:rFonts w:ascii="Times New Roman" w:eastAsia="Times New Roman" w:hAnsi="Times New Roman"/>
+          <w:color w:val="000000"/>
+          <w:sz w:val="24"/>
+          <w:szCs w:val="24"/>
+          <w:lang w:eastAsia="pt-BR"/>
+        </w:rPr>
+      </w:pPr>
     </w:p>
     <w:p>
       <w:pPr>
@@ -1952,15 +1965,7 @@
           <w:sz w:val="24"/>
           <w:szCs w:val="24"/>
         </w:rPr>
-        <w:t xml:space="preserve">de tal forma que fosse repetida três vezes recebendo três pontos os </w:t>
-      </w:r>
-      <w:r>
-        <w:rPr>
-          <w:rFonts w:ascii="Times New Roman" w:hAnsi="Times New Roman"/>
-          <w:sz w:val="24"/>
-          <w:szCs w:val="24"/>
-        </w:rPr>
-        <w:t>quais se conectavam para construir a figura geométrica.</w:t>
+        <w:t>de tal forma que fosse repetida três vezes recebendo três pontos os quais se conectavam para construir a figura geométrica.</w:t>
       </w:r>
     </w:p>
     <w:p>
@@ -2114,8 +2119,8 @@
         </w:rPr>
         <w:drawing>
           <wp:inline distT="0" distB="0" distL="0" distR="4445">
-            <wp:extent cx="2136038" cy="2262856"/>
-            <wp:effectExtent l="0" t="0" r="0" b="4445"/>
+            <wp:extent cx="1967789" cy="2084618"/>
+            <wp:effectExtent l="0" t="0" r="0" b="0"/>
             <wp:docPr id="9" name="Imagem 7"/>
             <wp:cNvGraphicFramePr>
               <a:graphicFrameLocks xmlns:a="http://schemas.openxmlformats.org/drawingml/2006/main" noChangeAspect="1"/>
@@ -2139,7 +2144,7 @@
                   <pic:spPr bwMode="auto">
                     <a:xfrm>
                       <a:off x="0" y="0"/>
-                      <a:ext cx="2141470" cy="2268611"/>
+                      <a:ext cx="1992952" cy="2111275"/>
                     </a:xfrm>
                     <a:prstGeom prst="rect">
                       <a:avLst/>
@@ -2233,23 +2238,7 @@
           <w:sz w:val="24"/>
           <w:szCs w:val="24"/>
         </w:rPr>
-        <w:t>Após o término daquilo que foi especificado no trabalho, partimos para uma etapa extra que consistiu de preencher os triângulos com uma interpolação de cores</w:t>
-      </w:r>
-      <w:r>
-        <w:rPr>
-          <w:rFonts w:ascii="Times New Roman" w:hAnsi="Times New Roman"/>
-          <w:sz w:val="24"/>
-          <w:szCs w:val="24"/>
-        </w:rPr>
-        <w:t>.</w:t>
-      </w:r>
-      <w:r>
-        <w:rPr>
-          <w:rFonts w:ascii="Times New Roman" w:hAnsi="Times New Roman"/>
-          <w:sz w:val="24"/>
-          <w:szCs w:val="24"/>
-        </w:rPr>
-        <w:t xml:space="preserve"> Para isso, partimos do princípio de que para preencher qualquer triângulo seria necessário dividi-lo em d</w:t>
+        <w:t>Após o término daquilo que foi especificado no trabalho, partimos para uma etapa extra que consistiu de preencher os triângulos com uma interpolação de cores. Para isso, partimos do princípio de que para preencher qualquer triângulo seria necessário dividi-lo em d</w:t>
       </w:r>
       <w:r>
         <w:rPr>
@@ -2313,16 +2302,7 @@
           <w:sz w:val="24"/>
           <w:szCs w:val="24"/>
         </w:rPr>
-        <w:t xml:space="preserve"> à um dos </w:t>
-      </w:r>
-      <w:r>
-        <w:rPr>
-          <w:rFonts w:ascii="Times New Roman" w:hAnsi="Times New Roman"/>
-          <w:sz w:val="24"/>
-          <w:szCs w:val="24"/>
-        </w:rPr>
-        <w:lastRenderedPageBreak/>
-        <w:t>eixos</w:t>
+        <w:t xml:space="preserve"> à um dos eixos</w:t>
       </w:r>
       <w:r>
         <w:rPr>
@@ -2348,6 +2328,86 @@
       <w:r>
         <w:rPr>
           <w:rFonts w:ascii="Times New Roman" w:hAnsi="Times New Roman"/>
+          <w:b/>
+          <w:noProof/>
+          <w:sz w:val="24"/>
+          <w:szCs w:val="24"/>
+        </w:rPr>
+        <w:lastRenderedPageBreak/>
+        <w:drawing>
+          <wp:anchor distT="0" distB="0" distL="114300" distR="114300" simplePos="0" relativeHeight="251658240" behindDoc="1" locked="0" layoutInCell="1" allowOverlap="1">
+            <wp:simplePos x="0" y="0"/>
+            <wp:positionH relativeFrom="column">
+              <wp:posOffset>3140075</wp:posOffset>
+            </wp:positionH>
+            <wp:positionV relativeFrom="paragraph">
+              <wp:posOffset>138836</wp:posOffset>
+            </wp:positionV>
+            <wp:extent cx="2216150" cy="1876425"/>
+            <wp:effectExtent l="0" t="0" r="0" b="9525"/>
+            <wp:wrapTight wrapText="bothSides">
+              <wp:wrapPolygon edited="0">
+                <wp:start x="0" y="0"/>
+                <wp:lineTo x="0" y="21490"/>
+                <wp:lineTo x="21352" y="21490"/>
+                <wp:lineTo x="21352" y="0"/>
+                <wp:lineTo x="0" y="0"/>
+              </wp:wrapPolygon>
+            </wp:wrapTight>
+            <wp:docPr id="12" name="Imagem 12"/>
+            <wp:cNvGraphicFramePr>
+              <a:graphicFrameLocks xmlns:a="http://schemas.openxmlformats.org/drawingml/2006/main" noChangeAspect="1"/>
+            </wp:cNvGraphicFramePr>
+            <a:graphic xmlns:a="http://schemas.openxmlformats.org/drawingml/2006/main">
+              <a:graphicData uri="http://schemas.openxmlformats.org/drawingml/2006/picture">
+                <pic:pic xmlns:pic="http://schemas.openxmlformats.org/drawingml/2006/picture">
+                  <pic:nvPicPr>
+                    <pic:cNvPr id="0" name="Picture 1"/>
+                    <pic:cNvPicPr>
+                      <a:picLocks noChangeAspect="1" noChangeArrowheads="1"/>
+                    </pic:cNvPicPr>
+                  </pic:nvPicPr>
+                  <pic:blipFill>
+                    <a:blip r:embed="rId12">
+                      <a:extLst>
+                        <a:ext uri="{28A0092B-C50C-407E-A947-70E740481C1C}">
+                          <a14:useLocalDpi xmlns:a14="http://schemas.microsoft.com/office/drawing/2010/main" val="0"/>
+                        </a:ext>
+                      </a:extLst>
+                    </a:blip>
+                    <a:srcRect/>
+                    <a:stretch>
+                      <a:fillRect/>
+                    </a:stretch>
+                  </pic:blipFill>
+                  <pic:spPr bwMode="auto">
+                    <a:xfrm>
+                      <a:off x="0" y="0"/>
+                      <a:ext cx="2216150" cy="1876425"/>
+                    </a:xfrm>
+                    <a:prstGeom prst="rect">
+                      <a:avLst/>
+                    </a:prstGeom>
+                    <a:noFill/>
+                    <a:ln>
+                      <a:noFill/>
+                    </a:ln>
+                  </pic:spPr>
+                </pic:pic>
+              </a:graphicData>
+            </a:graphic>
+            <wp14:sizeRelH relativeFrom="margin">
+              <wp14:pctWidth>0</wp14:pctWidth>
+            </wp14:sizeRelH>
+            <wp14:sizeRelV relativeFrom="margin">
+              <wp14:pctHeight>0</wp14:pctHeight>
+            </wp14:sizeRelV>
+          </wp:anchor>
+        </w:drawing>
+      </w:r>
+      <w:r>
+        <w:rPr>
+          <w:rFonts w:ascii="Times New Roman" w:hAnsi="Times New Roman"/>
           <w:sz w:val="24"/>
           <w:szCs w:val="24"/>
         </w:rPr>
@@ -2359,15 +2419,39 @@
           <w:sz w:val="24"/>
           <w:szCs w:val="24"/>
         </w:rPr>
-        <w:t xml:space="preserve">. Para isso, pegamos os três vértices da figura e formamos o desenho a partir de apenas uma aresta, mantendo um de seus pontos fixos, nesse caso o superior, e variando a coordenada x do outro ponto ao mesmo tempo que a cada mudança de x no ponto inferior construíssemos essa nova reta, como ilustrado na imagem </w:t>
-      </w:r>
-      <w:r>
-        <w:rPr>
-          <w:rFonts w:ascii="Times New Roman" w:hAnsi="Times New Roman"/>
-          <w:sz w:val="24"/>
-          <w:szCs w:val="24"/>
-        </w:rPr>
-        <w:t>à seguir</w:t>
+        <w:t xml:space="preserve">. Para isso pegamos os três vértices da figura e formamos o desenho a partir de apenas uma aresta, mantendo um de seus pontos fixos, nesse caso o superior, e variando a coordenada x do outro ponto ao mesmo tempo que </w:t>
+      </w:r>
+      <w:r>
+        <w:rPr>
+          <w:rFonts w:ascii="Times New Roman" w:hAnsi="Times New Roman"/>
+          <w:sz w:val="24"/>
+          <w:szCs w:val="24"/>
+        </w:rPr>
+        <w:t>era construída uma nova</w:t>
+      </w:r>
+      <w:r>
+        <w:rPr>
+          <w:rFonts w:ascii="Times New Roman" w:hAnsi="Times New Roman"/>
+          <w:sz w:val="24"/>
+          <w:szCs w:val="24"/>
+        </w:rPr>
+        <w:t xml:space="preserve"> reta.</w:t>
+      </w:r>
+      <w:r>
+        <w:rPr>
+          <w:rFonts w:ascii="Times New Roman" w:hAnsi="Times New Roman"/>
+          <w:sz w:val="24"/>
+          <w:szCs w:val="24"/>
+        </w:rPr>
+        <w:t xml:space="preserve"> Como ilustrado pela imagem </w:t>
+      </w:r>
+      <w:r>
+        <w:rPr>
+          <w:rFonts w:ascii="Times New Roman" w:hAnsi="Times New Roman"/>
+          <w:sz w:val="24"/>
+          <w:szCs w:val="24"/>
+        </w:rPr>
+        <w:t>ao lado</w:t>
       </w:r>
       <w:r>
         <w:rPr>
@@ -2377,42 +2461,14 @@
         </w:rPr>
         <w:t>.</w:t>
       </w:r>
-    </w:p>
-    <w:p>
-      <w:pPr>
-        <w:widowControl w:val="0"/>
-        <w:spacing w:before="79" w:after="0" w:line="360" w:lineRule="auto"/>
-        <w:ind w:firstLine="708"/>
-        <w:jc w:val="both"/>
-        <w:rPr>
-          <w:rFonts w:ascii="Times New Roman" w:hAnsi="Times New Roman"/>
-          <w:b/>
-          <w:sz w:val="24"/>
-          <w:szCs w:val="24"/>
-        </w:rPr>
-      </w:pPr>
-      <w:r>
-        <w:rPr>
-          <w:rFonts w:ascii="Times New Roman" w:hAnsi="Times New Roman"/>
-          <w:b/>
-          <w:sz w:val="24"/>
-          <w:szCs w:val="24"/>
-        </w:rPr>
-        <w:t>Imagem</w:t>
-      </w:r>
-    </w:p>
-    <w:p>
-      <w:pPr>
-        <w:widowControl w:val="0"/>
-        <w:spacing w:before="79" w:after="0" w:line="360" w:lineRule="auto"/>
-        <w:ind w:firstLine="708"/>
-        <w:jc w:val="both"/>
-        <w:rPr>
-          <w:rFonts w:ascii="Times New Roman" w:hAnsi="Times New Roman"/>
-          <w:sz w:val="24"/>
-          <w:szCs w:val="24"/>
-        </w:rPr>
-      </w:pPr>
+      <w:r>
+        <w:rPr>
+          <w:rFonts w:ascii="Times New Roman" w:hAnsi="Times New Roman"/>
+          <w:sz w:val="24"/>
+          <w:szCs w:val="24"/>
+        </w:rPr>
+        <w:t xml:space="preserve"> </w:t>
+      </w:r>
       <w:r>
         <w:rPr>
           <w:rFonts w:ascii="Times New Roman" w:hAnsi="Times New Roman"/>
@@ -2442,8 +2498,8 @@
         </w:rPr>
         <w:drawing>
           <wp:inline distT="0" distB="0" distL="0" distR="0">
-            <wp:extent cx="1790700" cy="1939924"/>
-            <wp:effectExtent l="0" t="0" r="0" b="3810"/>
+            <wp:extent cx="1828800" cy="1981201"/>
+            <wp:effectExtent l="0" t="0" r="0" b="0"/>
             <wp:docPr id="10" name="Imagem 10"/>
             <wp:cNvGraphicFramePr>
               <a:graphicFrameLocks xmlns:a="http://schemas.openxmlformats.org/drawingml/2006/main" noChangeAspect="1"/>
@@ -2458,7 +2514,7 @@
                     </pic:cNvPicPr>
                   </pic:nvPicPr>
                   <pic:blipFill rotWithShape="1">
-                    <a:blip r:embed="rId12" cstate="print">
+                    <a:blip r:embed="rId13" cstate="print">
                       <a:extLst>
                         <a:ext uri="{28A0092B-C50C-407E-A947-70E740481C1C}">
                           <a14:useLocalDpi xmlns:a14="http://schemas.microsoft.com/office/drawing/2010/main" val="0"/>
@@ -2471,7 +2527,7 @@
                   <pic:spPr bwMode="auto">
                     <a:xfrm>
                       <a:off x="0" y="0"/>
-                      <a:ext cx="1797990" cy="1947822"/>
+                      <a:ext cx="1850151" cy="2004331"/>
                     </a:xfrm>
                     <a:prstGeom prst="rect">
                       <a:avLst/>
@@ -2712,8 +2768,8 @@
         </w:rPr>
         <w:drawing>
           <wp:inline distT="0" distB="0" distL="0" distR="0">
-            <wp:extent cx="1723390" cy="1891224"/>
-            <wp:effectExtent l="0" t="0" r="0" b="0"/>
+            <wp:extent cx="1799539" cy="1974789"/>
+            <wp:effectExtent l="0" t="0" r="0" b="6985"/>
             <wp:docPr id="11" name="Imagem 11"/>
             <wp:cNvGraphicFramePr>
               <a:graphicFrameLocks xmlns:a="http://schemas.openxmlformats.org/drawingml/2006/main" noChangeAspect="1"/>
@@ -2728,7 +2784,7 @@
                     </pic:cNvPicPr>
                   </pic:nvPicPr>
                   <pic:blipFill rotWithShape="1">
-                    <a:blip r:embed="rId13" cstate="print">
+                    <a:blip r:embed="rId14" cstate="print">
                       <a:extLst>
                         <a:ext uri="{28A0092B-C50C-407E-A947-70E740481C1C}">
                           <a14:useLocalDpi xmlns:a14="http://schemas.microsoft.com/office/drawing/2010/main" val="0"/>
@@ -2741,7 +2797,7 @@
                   <pic:spPr bwMode="auto">
                     <a:xfrm>
                       <a:off x="0" y="0"/>
-                      <a:ext cx="1728955" cy="1897331"/>
+                      <a:ext cx="1816690" cy="1993610"/>
                     </a:xfrm>
                     <a:prstGeom prst="rect">
                       <a:avLst/>
@@ -2782,25 +2838,7 @@
           <w:sz w:val="20"/>
           <w:szCs w:val="24"/>
         </w:rPr>
-        <w:t xml:space="preserve">Figura </w:t>
-      </w:r>
-      <w:r>
-        <w:rPr>
-          <w:rFonts w:ascii="Times New Roman" w:hAnsi="Times New Roman"/>
-          <w:b/>
-          <w:sz w:val="20"/>
-          <w:szCs w:val="24"/>
-        </w:rPr>
-        <w:t>3</w:t>
-      </w:r>
-      <w:r>
-        <w:rPr>
-          <w:rFonts w:ascii="Times New Roman" w:hAnsi="Times New Roman"/>
-          <w:b/>
-          <w:sz w:val="20"/>
-          <w:szCs w:val="24"/>
-        </w:rPr>
-        <w:t xml:space="preserve"> – Exibição do triângulo preenchido</w:t>
+        <w:t>Figura 3 – Exibição do triângulo preenchido</w:t>
       </w:r>
     </w:p>
     <w:p>
@@ -2832,16 +2870,7 @@
           <w:sz w:val="20"/>
           <w:szCs w:val="24"/>
         </w:rPr>
-        <w:t>DrawFilledTriangle</w:t>
-      </w:r>
-      <w:r>
-        <w:rPr>
-          <w:rFonts w:ascii="Times New Roman" w:hAnsi="Times New Roman"/>
-          <w:b/>
-          <w:sz w:val="20"/>
-          <w:szCs w:val="24"/>
-        </w:rPr>
-        <w:t>Lower</w:t>
+        <w:t>DrawFilledTriangleLower</w:t>
       </w:r>
       <w:proofErr w:type="spellEnd"/>
     </w:p>
@@ -2860,10 +2889,82 @@
       <w:r>
         <w:rPr>
           <w:rFonts w:ascii="Times New Roman" w:hAnsi="Times New Roman"/>
+          <w:noProof/>
           <w:sz w:val="24"/>
           <w:szCs w:val="24"/>
         </w:rPr>
         <w:lastRenderedPageBreak/>
+        <w:drawing>
+          <wp:anchor distT="0" distB="0" distL="114300" distR="114300" simplePos="0" relativeHeight="251659264" behindDoc="1" locked="0" layoutInCell="1" allowOverlap="1">
+            <wp:simplePos x="0" y="0"/>
+            <wp:positionH relativeFrom="column">
+              <wp:posOffset>2993390</wp:posOffset>
+            </wp:positionH>
+            <wp:positionV relativeFrom="paragraph">
+              <wp:posOffset>483</wp:posOffset>
+            </wp:positionV>
+            <wp:extent cx="2450465" cy="1966595"/>
+            <wp:effectExtent l="0" t="0" r="6985" b="0"/>
+            <wp:wrapTight wrapText="bothSides">
+              <wp:wrapPolygon edited="0">
+                <wp:start x="0" y="0"/>
+                <wp:lineTo x="0" y="21342"/>
+                <wp:lineTo x="21494" y="21342"/>
+                <wp:lineTo x="21494" y="0"/>
+                <wp:lineTo x="0" y="0"/>
+              </wp:wrapPolygon>
+            </wp:wrapTight>
+            <wp:docPr id="13" name="Imagem 13"/>
+            <wp:cNvGraphicFramePr>
+              <a:graphicFrameLocks xmlns:a="http://schemas.openxmlformats.org/drawingml/2006/main" noChangeAspect="1"/>
+            </wp:cNvGraphicFramePr>
+            <a:graphic xmlns:a="http://schemas.openxmlformats.org/drawingml/2006/main">
+              <a:graphicData uri="http://schemas.openxmlformats.org/drawingml/2006/picture">
+                <pic:pic xmlns:pic="http://schemas.openxmlformats.org/drawingml/2006/picture">
+                  <pic:nvPicPr>
+                    <pic:cNvPr id="0" name="Picture 2"/>
+                    <pic:cNvPicPr>
+                      <a:picLocks noChangeAspect="1" noChangeArrowheads="1"/>
+                    </pic:cNvPicPr>
+                  </pic:nvPicPr>
+                  <pic:blipFill>
+                    <a:blip r:embed="rId15">
+                      <a:extLst>
+                        <a:ext uri="{28A0092B-C50C-407E-A947-70E740481C1C}">
+                          <a14:useLocalDpi xmlns:a14="http://schemas.microsoft.com/office/drawing/2010/main" val="0"/>
+                        </a:ext>
+                      </a:extLst>
+                    </a:blip>
+                    <a:srcRect/>
+                    <a:stretch>
+                      <a:fillRect/>
+                    </a:stretch>
+                  </pic:blipFill>
+                  <pic:spPr bwMode="auto">
+                    <a:xfrm>
+                      <a:off x="0" y="0"/>
+                      <a:ext cx="2450465" cy="1966595"/>
+                    </a:xfrm>
+                    <a:prstGeom prst="rect">
+                      <a:avLst/>
+                    </a:prstGeom>
+                    <a:noFill/>
+                    <a:ln>
+                      <a:noFill/>
+                    </a:ln>
+                  </pic:spPr>
+                </pic:pic>
+              </a:graphicData>
+            </a:graphic>
+          </wp:anchor>
+        </w:drawing>
+      </w:r>
+      <w:r>
+        <w:rPr>
+          <w:rFonts w:ascii="Times New Roman" w:hAnsi="Times New Roman"/>
+          <w:sz w:val="24"/>
+          <w:szCs w:val="24"/>
+        </w:rPr>
         <w:t xml:space="preserve">Feito isso, bastou unirmos ambos os casos criando um algoritmo que pudesse preencher qualquer triângulo. </w:t>
       </w:r>
       <w:r>
@@ -2872,15 +2973,127 @@
           <w:sz w:val="24"/>
           <w:szCs w:val="24"/>
         </w:rPr>
-        <w:t xml:space="preserve">Em tal função, checamos se o y não varia na aresta superior ou na inferior (já que é possível usar diretamente uma das outras duas funções caso o y de uma dessas duas retas não varie), se variar em ambas, </w:t>
-      </w:r>
-      <w:r>
-        <w:rPr>
-          <w:rFonts w:ascii="Times New Roman" w:hAnsi="Times New Roman"/>
-          <w:sz w:val="24"/>
-          <w:szCs w:val="24"/>
-        </w:rPr>
-        <w:t xml:space="preserve">é criado um novo ponto v4 que recebe a posição do ponto médio de uma das arestas laterais para criar uma nova aresta paralela ao eixo x, assim, dividir o triângulo em dois mais simples para que possam ser preenchidos por ambas as funções criadas anteriormente, </w:t>
+        <w:t>Em tal função, checamos se o y não varia na aresta superior ou na inferior (já que é possível usar diretamente uma das outras duas funções caso o y de uma dessas duas retas não varie), se</w:t>
+      </w:r>
+      <w:r>
+        <w:rPr>
+          <w:rFonts w:ascii="Times New Roman" w:hAnsi="Times New Roman"/>
+          <w:sz w:val="24"/>
+          <w:szCs w:val="24"/>
+        </w:rPr>
+        <w:t xml:space="preserve"> ele</w:t>
+      </w:r>
+      <w:r>
+        <w:rPr>
+          <w:rFonts w:ascii="Times New Roman" w:hAnsi="Times New Roman"/>
+          <w:sz w:val="24"/>
+          <w:szCs w:val="24"/>
+        </w:rPr>
+        <w:t xml:space="preserve"> variar em ambas, </w:t>
+      </w:r>
+      <w:r>
+        <w:rPr>
+          <w:rFonts w:ascii="Times New Roman" w:hAnsi="Times New Roman"/>
+          <w:sz w:val="24"/>
+          <w:szCs w:val="24"/>
+        </w:rPr>
+        <w:t>é criado um novo p</w:t>
+      </w:r>
+      <w:r>
+        <w:rPr>
+          <w:rFonts w:ascii="Times New Roman" w:hAnsi="Times New Roman"/>
+          <w:sz w:val="24"/>
+          <w:szCs w:val="24"/>
+        </w:rPr>
+        <w:t>onto</w:t>
+      </w:r>
+      <w:r>
+        <w:rPr>
+          <w:rFonts w:ascii="Times New Roman" w:hAnsi="Times New Roman"/>
+          <w:sz w:val="24"/>
+          <w:szCs w:val="24"/>
+        </w:rPr>
+        <w:t xml:space="preserve"> que recebe a posição do ponto médio de uma das arestas laterais para </w:t>
+      </w:r>
+      <w:r>
+        <w:rPr>
+          <w:rFonts w:ascii="Times New Roman" w:hAnsi="Times New Roman"/>
+          <w:sz w:val="24"/>
+          <w:szCs w:val="24"/>
+        </w:rPr>
+        <w:t>produzir</w:t>
+      </w:r>
+      <w:r>
+        <w:rPr>
+          <w:rFonts w:ascii="Times New Roman" w:hAnsi="Times New Roman"/>
+          <w:sz w:val="24"/>
+          <w:szCs w:val="24"/>
+        </w:rPr>
+        <w:t xml:space="preserve"> uma nova aresta paralela ao eixo x</w:t>
+      </w:r>
+      <w:r>
+        <w:rPr>
+          <w:rFonts w:ascii="Times New Roman" w:hAnsi="Times New Roman"/>
+          <w:sz w:val="24"/>
+          <w:szCs w:val="24"/>
+        </w:rPr>
+        <w:t xml:space="preserve"> fazendo</w:t>
+      </w:r>
+      <w:r>
+        <w:rPr>
+          <w:rFonts w:ascii="Times New Roman" w:hAnsi="Times New Roman"/>
+          <w:sz w:val="24"/>
+          <w:szCs w:val="24"/>
+        </w:rPr>
+        <w:t>, assim,</w:t>
+      </w:r>
+      <w:r>
+        <w:rPr>
+          <w:rFonts w:ascii="Times New Roman" w:hAnsi="Times New Roman"/>
+          <w:sz w:val="24"/>
+          <w:szCs w:val="24"/>
+        </w:rPr>
+        <w:t xml:space="preserve"> a</w:t>
+      </w:r>
+      <w:r>
+        <w:rPr>
+          <w:rFonts w:ascii="Times New Roman" w:hAnsi="Times New Roman"/>
+          <w:sz w:val="24"/>
+          <w:szCs w:val="24"/>
+        </w:rPr>
+        <w:t xml:space="preserve"> </w:t>
+      </w:r>
+      <w:r>
+        <w:rPr>
+          <w:rFonts w:ascii="Times New Roman" w:hAnsi="Times New Roman"/>
+          <w:sz w:val="24"/>
+          <w:szCs w:val="24"/>
+        </w:rPr>
+        <w:t>divisão</w:t>
+      </w:r>
+      <w:r>
+        <w:rPr>
+          <w:rFonts w:ascii="Times New Roman" w:hAnsi="Times New Roman"/>
+          <w:sz w:val="24"/>
+          <w:szCs w:val="24"/>
+        </w:rPr>
+        <w:t xml:space="preserve"> </w:t>
+      </w:r>
+      <w:r>
+        <w:rPr>
+          <w:rFonts w:ascii="Times New Roman" w:hAnsi="Times New Roman"/>
+          <w:sz w:val="24"/>
+          <w:szCs w:val="24"/>
+        </w:rPr>
+        <w:t>d</w:t>
+      </w:r>
+      <w:r>
+        <w:rPr>
+          <w:rFonts w:ascii="Times New Roman" w:hAnsi="Times New Roman"/>
+          <w:sz w:val="24"/>
+          <w:szCs w:val="24"/>
+        </w:rPr>
+        <w:t xml:space="preserve">o triângulo em dois mais simples para que possam ser preenchidos por ambas as funções criadas anteriormente, </w:t>
       </w:r>
       <w:proofErr w:type="spellStart"/>
       <w:r>
@@ -2938,19 +3151,122 @@
         <w:jc w:val="both"/>
         <w:rPr>
           <w:rFonts w:ascii="Times New Roman" w:hAnsi="Times New Roman"/>
-          <w:b/>
-          <w:sz w:val="24"/>
-          <w:szCs w:val="24"/>
-        </w:rPr>
-      </w:pPr>
-      <w:r>
-        <w:rPr>
-          <w:rFonts w:ascii="Times New Roman" w:hAnsi="Times New Roman"/>
-          <w:b/>
-          <w:sz w:val="24"/>
-          <w:szCs w:val="24"/>
-        </w:rPr>
-        <w:t>Imagem</w:t>
+          <w:sz w:val="24"/>
+          <w:szCs w:val="24"/>
+        </w:rPr>
+      </w:pPr>
+      <w:r>
+        <w:rPr>
+          <w:rFonts w:ascii="Times New Roman" w:hAnsi="Times New Roman"/>
+          <w:sz w:val="24"/>
+          <w:szCs w:val="24"/>
+        </w:rPr>
+        <w:t>Para que a interpolação das cores ocorra corretamente</w:t>
+      </w:r>
+      <w:r>
+        <w:rPr>
+          <w:rFonts w:ascii="Times New Roman" w:hAnsi="Times New Roman"/>
+          <w:sz w:val="24"/>
+          <w:szCs w:val="24"/>
+        </w:rPr>
+        <w:t xml:space="preserve"> ela é apenas feita uma vez tomando como base </w:t>
+      </w:r>
+      <w:r>
+        <w:rPr>
+          <w:rFonts w:ascii="Times New Roman" w:hAnsi="Times New Roman"/>
+          <w:sz w:val="24"/>
+          <w:szCs w:val="24"/>
+        </w:rPr>
+        <w:t>P4</w:t>
+      </w:r>
+      <w:r>
+        <w:rPr>
+          <w:rFonts w:ascii="Times New Roman" w:hAnsi="Times New Roman"/>
+          <w:sz w:val="24"/>
+          <w:szCs w:val="24"/>
+        </w:rPr>
+        <w:t xml:space="preserve"> cuja coordenada x variará em ambos os triângulos, inferior e superior</w:t>
+      </w:r>
+      <w:r>
+        <w:rPr>
+          <w:rFonts w:ascii="Times New Roman" w:hAnsi="Times New Roman"/>
+          <w:sz w:val="24"/>
+          <w:szCs w:val="24"/>
+        </w:rPr>
+        <w:t>. Isso faz com que a transição fique correta e seja exibido o resultado abaixo.</w:t>
+      </w:r>
+    </w:p>
+    <w:p>
+      <w:pPr>
+        <w:widowControl w:val="0"/>
+        <w:spacing w:before="79" w:after="0" w:line="360" w:lineRule="auto"/>
+        <w:jc w:val="center"/>
+        <w:rPr>
+          <w:rFonts w:ascii="Times New Roman" w:hAnsi="Times New Roman"/>
+          <w:b/>
+          <w:sz w:val="24"/>
+          <w:szCs w:val="24"/>
+        </w:rPr>
+      </w:pPr>
+      <w:r>
+        <w:rPr>
+          <w:rFonts w:ascii="Times New Roman" w:hAnsi="Times New Roman"/>
+          <w:b/>
+          <w:noProof/>
+          <w:sz w:val="24"/>
+          <w:szCs w:val="24"/>
+        </w:rPr>
+        <w:drawing>
+          <wp:inline distT="0" distB="0" distL="0" distR="0">
+            <wp:extent cx="2157984" cy="3129078"/>
+            <wp:effectExtent l="0" t="0" r="0" b="0"/>
+            <wp:docPr id="14" name="Imagem 14"/>
+            <wp:cNvGraphicFramePr>
+              <a:graphicFrameLocks xmlns:a="http://schemas.openxmlformats.org/drawingml/2006/main" noChangeAspect="1"/>
+            </wp:cNvGraphicFramePr>
+            <a:graphic xmlns:a="http://schemas.openxmlformats.org/drawingml/2006/main">
+              <a:graphicData uri="http://schemas.openxmlformats.org/drawingml/2006/picture">
+                <pic:pic xmlns:pic="http://schemas.openxmlformats.org/drawingml/2006/picture">
+                  <pic:nvPicPr>
+                    <pic:cNvPr id="0" name="Picture 1"/>
+                    <pic:cNvPicPr>
+                      <a:picLocks noChangeAspect="1" noChangeArrowheads="1"/>
+                    </pic:cNvPicPr>
+                  </pic:nvPicPr>
+                  <pic:blipFill rotWithShape="1">
+                    <a:blip r:embed="rId16">
+                      <a:extLst>
+                        <a:ext uri="{28A0092B-C50C-407E-A947-70E740481C1C}">
+                          <a14:useLocalDpi xmlns:a14="http://schemas.microsoft.com/office/drawing/2010/main" val="0"/>
+                        </a:ext>
+                      </a:extLst>
+                    </a:blip>
+                    <a:srcRect l="19783" t="7710" r="53115" b="22408"/>
+                    <a:stretch/>
+                  </pic:blipFill>
+                  <pic:spPr bwMode="auto">
+                    <a:xfrm>
+                      <a:off x="0" y="0"/>
+                      <a:ext cx="2167495" cy="3142869"/>
+                    </a:xfrm>
+                    <a:prstGeom prst="rect">
+                      <a:avLst/>
+                    </a:prstGeom>
+                    <a:noFill/>
+                    <a:ln>
+                      <a:noFill/>
+                    </a:ln>
+                    <a:extLst>
+                      <a:ext uri="{53640926-AAD7-44D8-BBD7-CCE9431645EC}">
+                        <a14:shadowObscured xmlns:a14="http://schemas.microsoft.com/office/drawing/2010/main"/>
+                      </a:ext>
+                    </a:extLst>
+                  </pic:spPr>
+                </pic:pic>
+              </a:graphicData>
+            </a:graphic>
+          </wp:inline>
+        </w:drawing>
       </w:r>
     </w:p>
     <w:p>
@@ -2961,100 +3277,101 @@
         <w:jc w:val="both"/>
         <w:rPr>
           <w:rFonts w:ascii="Times New Roman" w:hAnsi="Times New Roman"/>
-          <w:sz w:val="24"/>
-          <w:szCs w:val="24"/>
-        </w:rPr>
-      </w:pPr>
-      <w:r>
-        <w:rPr>
-          <w:rFonts w:ascii="Times New Roman" w:hAnsi="Times New Roman"/>
-          <w:sz w:val="24"/>
-          <w:szCs w:val="24"/>
-        </w:rPr>
-        <w:t>Para que a interpolação das cores ocorra corretamente</w:t>
-      </w:r>
-      <w:r>
-        <w:rPr>
-          <w:rFonts w:ascii="Times New Roman" w:hAnsi="Times New Roman"/>
-          <w:sz w:val="24"/>
-          <w:szCs w:val="24"/>
-        </w:rPr>
-        <w:t xml:space="preserve"> ela é apenas feita uma vez tomando como base v4 cuja coordenada x variará em ambos os triângulos, inferior e superior</w:t>
-      </w:r>
-      <w:r>
-        <w:rPr>
-          <w:rFonts w:ascii="Times New Roman" w:hAnsi="Times New Roman"/>
-          <w:sz w:val="24"/>
-          <w:szCs w:val="24"/>
-        </w:rPr>
-        <w:t>. Isso faz com que a transição fique correta e seja exibido o resultado abaixo.</w:t>
-      </w:r>
-    </w:p>
-    <w:p>
-      <w:pPr>
-        <w:widowControl w:val="0"/>
-        <w:spacing w:before="79" w:after="0" w:line="360" w:lineRule="auto"/>
-        <w:ind w:firstLine="708"/>
-        <w:jc w:val="both"/>
-        <w:rPr>
-          <w:rFonts w:ascii="Times New Roman" w:hAnsi="Times New Roman"/>
-          <w:b/>
-          <w:sz w:val="24"/>
-          <w:szCs w:val="24"/>
-        </w:rPr>
-      </w:pPr>
-      <w:r>
-        <w:rPr>
-          <w:rFonts w:ascii="Times New Roman" w:hAnsi="Times New Roman"/>
-          <w:b/>
-          <w:sz w:val="24"/>
-          <w:szCs w:val="24"/>
-        </w:rPr>
-        <w:t>Imagem</w:t>
-      </w:r>
+          <w:b/>
+          <w:sz w:val="24"/>
+          <w:szCs w:val="24"/>
+        </w:rPr>
+      </w:pPr>
+    </w:p>
+    <w:p>
+      <w:pPr>
+        <w:spacing w:after="0" w:line="360" w:lineRule="auto"/>
+        <w:jc w:val="both"/>
+        <w:rPr>
+          <w:rFonts w:ascii="Times New Roman" w:eastAsia="Times New Roman" w:hAnsi="Times New Roman"/>
+          <w:b/>
+          <w:bCs/>
+          <w:color w:val="000000"/>
+          <w:sz w:val="24"/>
+          <w:szCs w:val="24"/>
+          <w:lang w:eastAsia="pt-BR"/>
+        </w:rPr>
+      </w:pPr>
+      <w:r>
+        <w:rPr>
+          <w:rFonts w:ascii="Times New Roman" w:eastAsia="Times New Roman" w:hAnsi="Times New Roman"/>
+          <w:b/>
+          <w:bCs/>
+          <w:color w:val="000000"/>
+          <w:sz w:val="24"/>
+          <w:szCs w:val="24"/>
+          <w:lang w:eastAsia="pt-BR"/>
+        </w:rPr>
+        <w:t>REFERÊNCIAS BIBLIOGRÁFICAS</w:t>
+      </w:r>
+    </w:p>
+    <w:p>
+      <w:pPr>
+        <w:spacing w:after="0" w:line="360" w:lineRule="auto"/>
+        <w:jc w:val="both"/>
+        <w:rPr>
+          <w:rFonts w:ascii="Times New Roman" w:hAnsi="Times New Roman"/>
+          <w:sz w:val="24"/>
+        </w:rPr>
+      </w:pPr>
+      <w:hyperlink r:id="rId17" w:history="1">
+        <w:r>
+          <w:rPr>
+            <w:rStyle w:val="Hyperlink"/>
+            <w:rFonts w:ascii="Times New Roman" w:hAnsi="Times New Roman"/>
+            <w:sz w:val="24"/>
+          </w:rPr>
+          <w:t>https://en.wikipedia.org/wiki/Bresenham%27s_line_algorithm</w:t>
+        </w:r>
+      </w:hyperlink>
+    </w:p>
+    <w:p>
+      <w:pPr>
+        <w:spacing w:after="0" w:line="360" w:lineRule="auto"/>
+        <w:jc w:val="both"/>
+        <w:rPr>
+          <w:rFonts w:ascii="Times New Roman" w:hAnsi="Times New Roman"/>
+          <w:sz w:val="24"/>
+        </w:rPr>
+      </w:pPr>
+      <w:hyperlink r:id="rId18" w:history="1">
+        <w:r>
+          <w:rPr>
+            <w:rStyle w:val="Hyperlink"/>
+            <w:rFonts w:ascii="Times New Roman" w:hAnsi="Times New Roman"/>
+            <w:sz w:val="24"/>
+          </w:rPr>
+          <w:t>http://www.sunshine2k.de/coding/java/TriangleRasterization/TriangleRasterization.html</w:t>
+        </w:r>
+      </w:hyperlink>
+    </w:p>
+    <w:p>
+      <w:pPr>
+        <w:spacing w:after="0" w:line="360" w:lineRule="auto"/>
+        <w:jc w:val="both"/>
+        <w:rPr>
+          <w:rFonts w:ascii="Times New Roman" w:hAnsi="Times New Roman"/>
+          <w:sz w:val="24"/>
+        </w:rPr>
+      </w:pPr>
+      <w:hyperlink r:id="rId19" w:history="1">
+        <w:r>
+          <w:rPr>
+            <w:rStyle w:val="Hyperlink"/>
+            <w:rFonts w:ascii="Times New Roman" w:hAnsi="Times New Roman"/>
+            <w:sz w:val="24"/>
+          </w:rPr>
+          <w:t>https://pt.wikipedia.org/wiki/Interpola%C3%A7%C3%A3o_linear</w:t>
+        </w:r>
+      </w:hyperlink>
       <w:bookmarkStart w:id="0" w:name="_GoBack"/>
       <w:bookmarkEnd w:id="0"/>
     </w:p>
-    <w:p>
-      <w:pPr>
-        <w:widowControl w:val="0"/>
-        <w:spacing w:before="79" w:after="0" w:line="360" w:lineRule="auto"/>
-        <w:jc w:val="center"/>
-        <w:rPr>
-          <w:rFonts w:ascii="Times New Roman" w:hAnsi="Times New Roman"/>
-          <w:b/>
-          <w:sz w:val="24"/>
-          <w:szCs w:val="24"/>
-        </w:rPr>
-      </w:pPr>
-    </w:p>
-    <w:p>
-      <w:pPr>
-        <w:widowControl w:val="0"/>
-        <w:spacing w:before="79" w:after="0" w:line="360" w:lineRule="auto"/>
-        <w:ind w:firstLine="708"/>
-        <w:jc w:val="both"/>
-        <w:rPr>
-          <w:rFonts w:ascii="Times New Roman" w:hAnsi="Times New Roman"/>
-          <w:sz w:val="24"/>
-          <w:szCs w:val="24"/>
-        </w:rPr>
-      </w:pPr>
-    </w:p>
-    <w:p>
-      <w:pPr>
-        <w:widowControl w:val="0"/>
-        <w:spacing w:before="79" w:after="0" w:line="360" w:lineRule="auto"/>
-        <w:ind w:firstLine="708"/>
-        <w:jc w:val="both"/>
-        <w:rPr>
-          <w:rFonts w:ascii="Times New Roman" w:hAnsi="Times New Roman"/>
-          <w:sz w:val="24"/>
-          <w:szCs w:val="24"/>
-        </w:rPr>
-      </w:pPr>
-    </w:p>
-    <w:p/>
     <w:sectPr>
       <w:pgSz w:w="11906" w:h="16838"/>
       <w:pgMar w:top="1417" w:right="1701" w:bottom="1417" w:left="1701" w:header="0" w:footer="0" w:gutter="0"/>
@@ -3561,6 +3878,29 @@
       <w:rFonts w:cs="FreeSans"/>
     </w:rPr>
   </w:style>
+  <w:style w:type="character" w:styleId="Hyperlink">
+    <w:name w:val="Hyperlink"/>
+    <w:basedOn w:val="Fontepargpadro"/>
+    <w:uiPriority w:val="99"/>
+    <w:unhideWhenUsed/>
+    <w:rsid w:val="008A50CE"/>
+    <w:rPr>
+      <w:color w:val="0563C1" w:themeColor="hyperlink"/>
+      <w:u w:val="single"/>
+    </w:rPr>
+  </w:style>
+  <w:style w:type="character" w:styleId="MenoPendente">
+    <w:name w:val="Unresolved Mention"/>
+    <w:basedOn w:val="Fontepargpadro"/>
+    <w:uiPriority w:val="99"/>
+    <w:semiHidden/>
+    <w:unhideWhenUsed/>
+    <w:rsid w:val="008A50CE"/>
+    <w:rPr>
+      <w:color w:val="808080"/>
+      <w:shd w:val="clear" w:color="auto" w:fill="E6E6E6"/>
+    </w:rPr>
+  </w:style>
 </w:styles>
 </file>
 

</xml_diff>